<commit_message>
Copy Files From Source Repo (2025-06-02 04:02)
</commit_message>
<xml_diff>
--- a/ResourceFiles/Mystic Spice Premium Chai Tea product description.docx
+++ b/ResourceFiles/Mystic Spice Premium Chai Tea product description.docx
@@ -1,278 +1,72 @@
 
 <file path=word/document.xml><?xml version="1.0" encoding="utf-8"?>
-<w:document xmlns:wpc="http://schemas.microsoft.com/office/word/2010/wordprocessingCanvas" xmlns:cx="http://schemas.microsoft.com/office/drawing/2014/chartex" xmlns:cx1="http://schemas.microsoft.com/office/drawing/2015/9/8/chartex" xmlns:cx2="http://schemas.microsoft.com/office/drawing/2015/10/21/chartex" xmlns:cx3="http://schemas.microsoft.com/office/drawing/2016/5/9/chartex" xmlns:cx4="http://schemas.microsoft.com/office/drawing/2016/5/10/chartex" xmlns:cx5="http://schemas.microsoft.com/office/drawing/2016/5/11/chartex" xmlns:mc="http://schemas.openxmlformats.org/markup-compatibility/2006" xmlns:o="urn:schemas-microsoft-com:office:office" xmlns:r="http://schemas.openxmlformats.org/officeDocument/2006/relationships" xmlns:m="http://schemas.openxmlformats.org/officeDocument/2006/math" xmlns:v="urn:schemas-microsoft-com:vml" xmlns:wp14="http://schemas.microsoft.com/office/word/2010/wordprocessingDrawing" xmlns:wp="http://schemas.openxmlformats.org/drawingml/2006/wordprocessingDrawing" xmlns:w10="urn:schemas-microsoft-com:office:word" xmlns:w="http://schemas.openxmlformats.org/wordprocessingml/2006/main" xmlns:w14="http://schemas.microsoft.com/office/word/2010/wordml" xmlns:w15="http://schemas.microsoft.com/office/word/2012/wordml" xmlns:wne="http://schemas.microsoft.com/office/word/2006/wordml" xmlns:w16cid="http://schemas.microsoft.com/office/word/2016/wordml/cid" xmlns:w16se="http://schemas.microsoft.com/office/word/2015/wordml/symex" xmlns:wpg="http://schemas.microsoft.com/office/word/2010/wordprocessingGroup" xmlns:wpi="http://schemas.microsoft.com/office/word/2010/wordprocessingInk" xmlns:wps="http://schemas.microsoft.com/office/word/2010/wordprocessingShape" mc:Ignorable="w14 w15 wp14 w16se w16cid">
-  <!-- Generated by Aspose.Words for Java 23.6.0 -->
+<w:document xmlns:wpc="http://schemas.microsoft.com/office/word/2010/wordprocessingCanvas" xmlns:cx="http://schemas.microsoft.com/office/drawing/2014/chartex" xmlns:cx1="http://schemas.microsoft.com/office/drawing/2015/9/8/chartex" xmlns:cx2="http://schemas.microsoft.com/office/drawing/2015/10/21/chartex" xmlns:cx3="http://schemas.microsoft.com/office/drawing/2016/5/9/chartex" xmlns:cx4="http://schemas.microsoft.com/office/drawing/2016/5/10/chartex" xmlns:cx5="http://schemas.microsoft.com/office/drawing/2016/5/11/chartex" xmlns:cx6="http://schemas.microsoft.com/office/drawing/2016/5/12/chartex" xmlns:cx7="http://schemas.microsoft.com/office/drawing/2016/5/13/chartex" xmlns:cx8="http://schemas.microsoft.com/office/drawing/2016/5/14/chartex" xmlns:mc="http://schemas.openxmlformats.org/markup-compatibility/2006" xmlns:aink="http://schemas.microsoft.com/office/drawing/2016/ink" xmlns:am3d="http://schemas.microsoft.com/office/drawing/2017/model3d" xmlns:o="urn:schemas-microsoft-com:office:office" xmlns:oel="http://schemas.microsoft.com/office/2019/extlst" xmlns:r="http://schemas.openxmlformats.org/officeDocument/2006/relationships" xmlns:m="http://schemas.openxmlformats.org/officeDocument/2006/math" xmlns:v="urn:schemas-microsoft-com:vml" xmlns:wp14="http://schemas.microsoft.com/office/word/2010/wordprocessingDrawing" xmlns:wp="http://schemas.openxmlformats.org/drawingml/2006/wordprocessingDrawing" xmlns:w10="urn:schemas-microsoft-com:office:word" xmlns:w="http://schemas.openxmlformats.org/wordprocessingml/2006/main" xmlns:w14="http://schemas.microsoft.com/office/word/2010/wordml" xmlns:w15="http://schemas.microsoft.com/office/word/2012/wordml" xmlns:w16cex="http://schemas.microsoft.com/office/word/2018/wordml/cex" xmlns:w16cid="http://schemas.microsoft.com/office/word/2016/wordml/cid" xmlns:w16="http://schemas.microsoft.com/office/word/2018/wordml" xmlns:w16sdtdh="http://schemas.microsoft.com/office/word/2020/wordml/sdtdatahash" xmlns:w16se="http://schemas.microsoft.com/office/word/2015/wordml/symex" xmlns:wpg="http://schemas.microsoft.com/office/word/2010/wordprocessingGroup" xmlns:wpi="http://schemas.microsoft.com/office/word/2010/wordprocessingInk" xmlns:wne="http://schemas.microsoft.com/office/word/2006/wordml" xmlns:wps="http://schemas.microsoft.com/office/word/2010/wordprocessingShape" mc:Ignorable="w14 w15 w16se w16cid w16 w16cex w16sdtdh wp14">
   <w:body>
     <w:p>
       <w:pPr>
-        <w:bidi w:val="0"/>
-      </w:pPr>
-      <w:r>
-        <w:rPr>
-          <w:rStyle w:val="DefaultParagraphFont"/>
-          <w:rFonts w:ascii="Batang" w:eastAsia="Batang" w:hAnsi="Batang" w:cs="Batang"/>
+        <w:rPr>
+          <w:rFonts w:ascii="Malgun Gothic" w:eastAsia="Malgun Gothic"/>
+        </w:rPr>
+      </w:pPr>
+      <w:r>
+        <w:rPr>
+          <w:rFonts w:ascii="Malgun Gothic" w:eastAsia="Malgun Gothic" w:hint="eastAsia"/>
           <w:b/>
-          <w:bCs/>
-          <w:i w:val="0"/>
-          <w:iCs w:val="0"/>
-          <w:caps w:val="0"/>
-          <w:smallCaps w:val="0"/>
-          <w:strike w:val="0"/>
-          <w:dstrike w:val="0"/>
-          <w:outline w:val="0"/>
-          <w:shadow w:val="0"/>
-          <w:emboss w:val="0"/>
-          <w:imprint w:val="0"/>
-          <w:noProof w:val="0"/>
-          <w:vanish w:val="0"/>
-          <w:color w:val="auto"/>
-          <w:spacing w:val="0"/>
-          <w:w w:val="100"/>
-          <w:kern w:val="0"/>
-          <w:position w:val="0"/>
-          <w:sz w:val="22"/>
-          <w:szCs w:val="22"/>
-          <w:highlight w:val="none"/>
-          <w:u w:val="none" w:color="auto"/>
-          <w:bdr w:val="none" w:sz="0" w:space="0" w:color="auto"/>
-          <w:shd w:val="clear" w:color="auto" w:fill="auto"/>
-          <w:vertAlign w:val="baseline"/>
-          <w:rtl w:val="0"/>
-          <w:cs w:val="0"/>
-          <w:lang w:val="en-US" w:eastAsia="ko-KR" w:bidi="ar-SA"/>
         </w:rPr>
         <w:t>제품 이름</w:t>
       </w:r>
       <w:r>
         <w:rPr>
-          <w:rStyle w:val="DefaultParagraphFont"/>
-          <w:rFonts w:ascii="Batang" w:eastAsia="Batang" w:hAnsi="Batang" w:cs="Batang"/>
-          <w:b w:val="0"/>
-          <w:bCs w:val="0"/>
-          <w:i w:val="0"/>
-          <w:iCs w:val="0"/>
-          <w:caps w:val="0"/>
-          <w:smallCaps w:val="0"/>
-          <w:strike w:val="0"/>
-          <w:dstrike w:val="0"/>
-          <w:outline w:val="0"/>
-          <w:shadow w:val="0"/>
-          <w:emboss w:val="0"/>
-          <w:imprint w:val="0"/>
-          <w:noProof w:val="0"/>
-          <w:vanish w:val="0"/>
-          <w:color w:val="auto"/>
-          <w:spacing w:val="0"/>
-          <w:w w:val="100"/>
-          <w:kern w:val="0"/>
-          <w:position w:val="0"/>
-          <w:sz w:val="22"/>
-          <w:szCs w:val="22"/>
-          <w:highlight w:val="none"/>
-          <w:u w:val="none" w:color="auto"/>
-          <w:bdr w:val="none" w:sz="0" w:space="0" w:color="auto"/>
-          <w:shd w:val="clear" w:color="auto" w:fill="auto"/>
-          <w:vertAlign w:val="baseline"/>
-          <w:rtl w:val="0"/>
-          <w:cs w:val="0"/>
-          <w:lang w:val="en-US" w:eastAsia="ko-KR" w:bidi="ar-SA"/>
+          <w:rFonts w:ascii="Malgun Gothic" w:eastAsia="Malgun Gothic" w:hint="eastAsia"/>
         </w:rPr>
         <w:t>: Mystic Spice 프리미엄 차이 티</w:t>
       </w:r>
     </w:p>
     <w:p>
       <w:pPr>
-        <w:bidi w:val="0"/>
-      </w:pPr>
-      <w:r>
-        <w:rPr>
-          <w:rStyle w:val="DefaultParagraphFont"/>
-          <w:rFonts w:ascii="Batang" w:eastAsia="Batang" w:hAnsi="Batang" w:cs="Batang"/>
+        <w:rPr>
+          <w:rFonts w:ascii="Malgun Gothic" w:eastAsia="Malgun Gothic"/>
+        </w:rPr>
+      </w:pPr>
+      <w:r>
+        <w:rPr>
+          <w:rFonts w:ascii="Malgun Gothic" w:eastAsia="Malgun Gothic" w:hint="eastAsia"/>
           <w:b/>
-          <w:bCs/>
-          <w:i w:val="0"/>
-          <w:iCs w:val="0"/>
-          <w:caps w:val="0"/>
-          <w:smallCaps w:val="0"/>
-          <w:strike w:val="0"/>
-          <w:dstrike w:val="0"/>
-          <w:outline w:val="0"/>
-          <w:shadow w:val="0"/>
-          <w:emboss w:val="0"/>
-          <w:imprint w:val="0"/>
-          <w:noProof w:val="0"/>
-          <w:vanish w:val="0"/>
-          <w:color w:val="auto"/>
-          <w:spacing w:val="0"/>
-          <w:w w:val="100"/>
-          <w:kern w:val="0"/>
-          <w:position w:val="0"/>
-          <w:sz w:val="22"/>
-          <w:szCs w:val="22"/>
-          <w:highlight w:val="none"/>
-          <w:u w:val="none" w:color="auto"/>
-          <w:bdr w:val="none" w:sz="0" w:space="0" w:color="auto"/>
-          <w:shd w:val="clear" w:color="auto" w:fill="auto"/>
-          <w:vertAlign w:val="baseline"/>
-          <w:rtl w:val="0"/>
-          <w:cs w:val="0"/>
-          <w:lang w:val="en-US" w:eastAsia="ko-KR" w:bidi="ar-SA"/>
         </w:rPr>
         <w:t>제품 설명</w:t>
       </w:r>
       <w:r>
         <w:rPr>
-          <w:rStyle w:val="DefaultParagraphFont"/>
-          <w:rFonts w:ascii="Batang" w:eastAsia="Batang" w:hAnsi="Batang" w:cs="Batang"/>
-          <w:b w:val="0"/>
-          <w:bCs w:val="0"/>
-          <w:i w:val="0"/>
-          <w:iCs w:val="0"/>
-          <w:caps w:val="0"/>
-          <w:smallCaps w:val="0"/>
-          <w:strike w:val="0"/>
-          <w:dstrike w:val="0"/>
-          <w:outline w:val="0"/>
-          <w:shadow w:val="0"/>
-          <w:emboss w:val="0"/>
-          <w:imprint w:val="0"/>
-          <w:noProof w:val="0"/>
-          <w:vanish w:val="0"/>
-          <w:color w:val="auto"/>
-          <w:spacing w:val="0"/>
-          <w:w w:val="100"/>
-          <w:kern w:val="0"/>
-          <w:position w:val="0"/>
-          <w:sz w:val="22"/>
-          <w:szCs w:val="22"/>
-          <w:highlight w:val="none"/>
-          <w:u w:val="none" w:color="auto"/>
-          <w:bdr w:val="none" w:sz="0" w:space="0" w:color="auto"/>
-          <w:shd w:val="clear" w:color="auto" w:fill="auto"/>
-          <w:vertAlign w:val="baseline"/>
-          <w:rtl w:val="0"/>
-          <w:cs w:val="0"/>
-          <w:lang w:val="en-US" w:eastAsia="ko-KR" w:bidi="ar-SA"/>
+          <w:rFonts w:ascii="Malgun Gothic" w:eastAsia="Malgun Gothic" w:hint="eastAsia"/>
         </w:rPr>
         <w:t>:</w:t>
       </w:r>
     </w:p>
     <w:p>
       <w:pPr>
-        <w:bidi w:val="0"/>
-      </w:pPr>
-      <w:r>
-        <w:rPr>
-          <w:rStyle w:val="DefaultParagraphFont"/>
-          <w:rFonts w:ascii="Batang" w:eastAsia="Batang" w:hAnsi="Batang" w:cs="Batang"/>
-          <w:b w:val="0"/>
-          <w:bCs w:val="0"/>
-          <w:i w:val="0"/>
-          <w:iCs w:val="0"/>
-          <w:caps w:val="0"/>
-          <w:smallCaps w:val="0"/>
-          <w:strike w:val="0"/>
-          <w:dstrike w:val="0"/>
-          <w:outline w:val="0"/>
-          <w:shadow w:val="0"/>
-          <w:emboss w:val="0"/>
-          <w:imprint w:val="0"/>
-          <w:noProof w:val="0"/>
-          <w:vanish w:val="0"/>
-          <w:color w:val="auto"/>
-          <w:spacing w:val="0"/>
-          <w:w w:val="100"/>
-          <w:kern w:val="0"/>
-          <w:position w:val="0"/>
-          <w:sz w:val="22"/>
-          <w:szCs w:val="22"/>
-          <w:highlight w:val="none"/>
-          <w:u w:val="none" w:color="auto"/>
-          <w:bdr w:val="none" w:sz="0" w:space="0" w:color="auto"/>
-          <w:shd w:val="clear" w:color="auto" w:fill="auto"/>
-          <w:vertAlign w:val="baseline"/>
-          <w:rtl w:val="0"/>
-          <w:cs w:val="0"/>
-          <w:lang w:val="en-US" w:eastAsia="ko-KR" w:bidi="ar-SA"/>
-        </w:rPr>
-        <w:t xml:space="preserve">인도산 차이 티의 전통과 맛을 그대로 살려 깐깐하게 만든 혼합차인 Mystic Spice 프리미엄 차이 티의 진한 맛과 향기를 느껴보세요. </w:t>
-      </w:r>
-      <w:r>
-        <w:rPr>
-          <w:rStyle w:val="DefaultParagraphFont"/>
-          <w:rFonts w:ascii="Batang" w:eastAsia="Batang" w:hAnsi="Batang" w:cs="Batang"/>
-          <w:b w:val="0"/>
-          <w:bCs w:val="0"/>
-          <w:i w:val="0"/>
-          <w:iCs w:val="0"/>
-          <w:caps w:val="0"/>
-          <w:smallCaps w:val="0"/>
-          <w:strike w:val="0"/>
-          <w:dstrike w:val="0"/>
-          <w:outline w:val="0"/>
-          <w:shadow w:val="0"/>
-          <w:emboss w:val="0"/>
-          <w:imprint w:val="0"/>
-          <w:noProof w:val="0"/>
-          <w:vanish w:val="0"/>
-          <w:color w:val="auto"/>
-          <w:spacing w:val="0"/>
-          <w:w w:val="100"/>
-          <w:kern w:val="0"/>
-          <w:position w:val="0"/>
-          <w:sz w:val="22"/>
-          <w:szCs w:val="22"/>
-          <w:highlight w:val="none"/>
-          <w:u w:val="none" w:color="auto"/>
-          <w:bdr w:val="none" w:sz="0" w:space="0" w:color="auto"/>
-          <w:shd w:val="clear" w:color="auto" w:fill="auto"/>
-          <w:vertAlign w:val="baseline"/>
-          <w:rtl w:val="0"/>
-          <w:cs w:val="0"/>
-          <w:lang w:val="en-US" w:eastAsia="ko-KR" w:bidi="ar-SA"/>
-        </w:rPr>
-        <w:t>집에서도 인도의 다채로운 풍광을 느끼며 전통 인도 차이 티의 맛을 맛볼 수 있습니다.</w:t>
+        <w:rPr>
+          <w:rFonts w:ascii="Malgun Gothic" w:eastAsia="Malgun Gothic"/>
+        </w:rPr>
+      </w:pPr>
+      <w:r>
+        <w:rPr>
+          <w:rFonts w:ascii="Malgun Gothic" w:eastAsia="Malgun Gothic" w:hint="eastAsia"/>
+        </w:rPr>
+        <w:t>인도산 차이 티의 전통과 맛을 그대로 살려 깐깐하게 만든 혼합차인 Mystic Spice 프리미엄 차이 티의 진한 맛과 향기를 느껴보세요. 집에서도 인도의 다채로운 풍광을 느끼며 전통 인도 차이 티의 맛을 맛볼 수 있습니다.</w:t>
       </w:r>
     </w:p>
     <w:p>
       <w:pPr>
-        <w:bidi w:val="0"/>
-      </w:pPr>
-      <w:r>
-        <w:rPr>
-          <w:rStyle w:val="DefaultParagraphFont"/>
-          <w:rFonts w:ascii="Batang" w:eastAsia="Batang" w:hAnsi="Batang" w:cs="Batang"/>
+        <w:rPr>
+          <w:rFonts w:ascii="Malgun Gothic" w:eastAsia="Malgun Gothic"/>
+        </w:rPr>
+      </w:pPr>
+      <w:r>
+        <w:rPr>
+          <w:rFonts w:ascii="Malgun Gothic" w:eastAsia="Malgun Gothic" w:hint="eastAsia"/>
           <w:b/>
-          <w:bCs/>
-          <w:i w:val="0"/>
-          <w:iCs w:val="0"/>
-          <w:caps w:val="0"/>
-          <w:smallCaps w:val="0"/>
-          <w:strike w:val="0"/>
-          <w:dstrike w:val="0"/>
-          <w:outline w:val="0"/>
-          <w:shadow w:val="0"/>
-          <w:emboss w:val="0"/>
-          <w:imprint w:val="0"/>
-          <w:noProof w:val="0"/>
-          <w:vanish w:val="0"/>
-          <w:color w:val="auto"/>
-          <w:spacing w:val="0"/>
-          <w:w w:val="100"/>
-          <w:kern w:val="0"/>
-          <w:position w:val="0"/>
-          <w:sz w:val="22"/>
-          <w:szCs w:val="22"/>
-          <w:highlight w:val="none"/>
-          <w:u w:val="none" w:color="auto"/>
-          <w:bdr w:val="none" w:sz="0" w:space="0" w:color="auto"/>
-          <w:shd w:val="clear" w:color="auto" w:fill="auto"/>
-          <w:vertAlign w:val="baseline"/>
-          <w:rtl w:val="0"/>
-          <w:cs w:val="0"/>
-          <w:lang w:val="en-US" w:eastAsia="ko-KR" w:bidi="ar-SA"/>
-        </w:rPr>
-        <w:t>주요 기능:</w:t>
+        </w:rPr>
+        <w:t>주요 특징:</w:t>
       </w:r>
     </w:p>
     <w:p>
@@ -281,115 +75,22 @@
           <w:ilvl w:val="0"/>
           <w:numId w:val="1"/>
         </w:numPr>
-        <w:bidi w:val="0"/>
-      </w:pPr>
-      <w:r>
-        <w:rPr>
-          <w:rStyle w:val="DefaultParagraphFont"/>
-          <w:rFonts w:ascii="Batang" w:eastAsia="Batang" w:hAnsi="Batang" w:cs="Batang"/>
+        <w:rPr>
+          <w:rFonts w:ascii="Malgun Gothic" w:eastAsia="Malgun Gothic"/>
+        </w:rPr>
+      </w:pPr>
+      <w:r>
+        <w:rPr>
+          <w:rFonts w:ascii="Malgun Gothic" w:eastAsia="Malgun Gothic" w:hint="eastAsia"/>
           <w:b/>
-          <w:bCs/>
-          <w:i w:val="0"/>
-          <w:iCs w:val="0"/>
-          <w:caps w:val="0"/>
-          <w:smallCaps w:val="0"/>
-          <w:strike w:val="0"/>
-          <w:dstrike w:val="0"/>
-          <w:outline w:val="0"/>
-          <w:shadow w:val="0"/>
-          <w:emboss w:val="0"/>
-          <w:imprint w:val="0"/>
-          <w:noProof w:val="0"/>
-          <w:vanish w:val="0"/>
-          <w:color w:val="auto"/>
-          <w:spacing w:val="0"/>
-          <w:w w:val="100"/>
-          <w:kern w:val="0"/>
-          <w:position w:val="0"/>
-          <w:sz w:val="22"/>
-          <w:szCs w:val="22"/>
-          <w:highlight w:val="none"/>
-          <w:u w:val="none" w:color="auto"/>
-          <w:bdr w:val="none" w:sz="0" w:space="0" w:color="auto"/>
-          <w:shd w:val="clear" w:color="auto" w:fill="auto"/>
-          <w:vertAlign w:val="baseline"/>
-          <w:rtl w:val="0"/>
-          <w:cs w:val="0"/>
-          <w:lang w:val="en-US" w:eastAsia="ko-KR" w:bidi="ar-SA"/>
-        </w:rPr>
-        <w:t>정통 블렌드</w:t>
-      </w:r>
-      <w:r>
-        <w:rPr>
-          <w:rStyle w:val="DefaultParagraphFont"/>
-          <w:rFonts w:ascii="Batang" w:eastAsia="Batang" w:hAnsi="Batang" w:cs="Batang"/>
-          <w:b w:val="0"/>
-          <w:bCs w:val="0"/>
-          <w:i w:val="0"/>
-          <w:iCs w:val="0"/>
-          <w:caps w:val="0"/>
-          <w:smallCaps w:val="0"/>
-          <w:strike w:val="0"/>
-          <w:dstrike w:val="0"/>
-          <w:outline w:val="0"/>
-          <w:shadow w:val="0"/>
-          <w:emboss w:val="0"/>
-          <w:imprint w:val="0"/>
-          <w:noProof w:val="0"/>
-          <w:vanish w:val="0"/>
-          <w:color w:val="auto"/>
-          <w:spacing w:val="0"/>
-          <w:w w:val="100"/>
-          <w:kern w:val="0"/>
-          <w:position w:val="0"/>
-          <w:sz w:val="22"/>
-          <w:szCs w:val="22"/>
-          <w:highlight w:val="none"/>
-          <w:u w:val="none" w:color="auto"/>
-          <w:bdr w:val="none" w:sz="0" w:space="0" w:color="auto"/>
-          <w:shd w:val="clear" w:color="auto" w:fill="auto"/>
-          <w:vertAlign w:val="baseline"/>
-          <w:rtl w:val="0"/>
-          <w:cs w:val="0"/>
-          <w:lang w:val="en-US" w:eastAsia="ko-KR" w:bidi="ar-SA"/>
-        </w:rPr>
-        <w:t xml:space="preserve">: 저희 차이는 프리미엄 홍차 잎과 계피, 카다몬, 정향, 생강, 후추 등 다양한 시그니처 가루 향신료와의 조화로운 믹스로 이루어집니다. </w:t>
-      </w:r>
-      <w:r>
-        <w:rPr>
-          <w:rStyle w:val="DefaultParagraphFont"/>
-          <w:rFonts w:ascii="Batang" w:eastAsia="Batang" w:hAnsi="Batang" w:cs="Batang"/>
-          <w:b w:val="0"/>
-          <w:bCs w:val="0"/>
-          <w:i w:val="0"/>
-          <w:iCs w:val="0"/>
-          <w:caps w:val="0"/>
-          <w:smallCaps w:val="0"/>
-          <w:strike w:val="0"/>
-          <w:dstrike w:val="0"/>
-          <w:outline w:val="0"/>
-          <w:shadow w:val="0"/>
-          <w:emboss w:val="0"/>
-          <w:imprint w:val="0"/>
-          <w:noProof w:val="0"/>
-          <w:vanish w:val="0"/>
-          <w:color w:val="auto"/>
-          <w:spacing w:val="0"/>
-          <w:w w:val="100"/>
-          <w:kern w:val="0"/>
-          <w:position w:val="0"/>
-          <w:sz w:val="22"/>
-          <w:szCs w:val="22"/>
-          <w:highlight w:val="none"/>
-          <w:u w:val="none" w:color="auto"/>
-          <w:bdr w:val="none" w:sz="0" w:space="0" w:color="auto"/>
-          <w:shd w:val="clear" w:color="auto" w:fill="auto"/>
-          <w:vertAlign w:val="baseline"/>
-          <w:rtl w:val="0"/>
-          <w:cs w:val="0"/>
-          <w:lang w:val="en-US" w:eastAsia="ko-KR" w:bidi="ar-SA"/>
-        </w:rPr>
-        <w:t>인도의 전통 레시피가 적용되어 진한 맛을 느낄 수 있습니다.</w:t>
+        </w:rPr>
+        <w:t>전통 차의 맛을 느낄 수 있는 혼합차</w:t>
+      </w:r>
+      <w:r>
+        <w:rPr>
+          <w:rFonts w:ascii="Malgun Gothic" w:eastAsia="Malgun Gothic" w:hint="eastAsia"/>
+        </w:rPr>
+        <w:t>: Mystic Spice 프리미엄 차이 티는 계피, 카더멈, 정향, 생강, 후추 등 Contoso Beverage가 엄선한 향료와 고급 블랙티 잎으로 만든 고급 제품입니다. 인도의 전통 레시피가 적용되어 진한 맛을 느낄 수 있습니다.</w:t>
       </w:r>
     </w:p>
     <w:p>
@@ -398,115 +99,22 @@
           <w:ilvl w:val="0"/>
           <w:numId w:val="1"/>
         </w:numPr>
-        <w:bidi w:val="0"/>
-      </w:pPr>
-      <w:r>
-        <w:rPr>
-          <w:rStyle w:val="DefaultParagraphFont"/>
-          <w:rFonts w:ascii="Batang" w:eastAsia="Batang" w:hAnsi="Batang" w:cs="Batang"/>
+        <w:rPr>
+          <w:rFonts w:ascii="Malgun Gothic" w:eastAsia="Malgun Gothic"/>
+        </w:rPr>
+      </w:pPr>
+      <w:r>
+        <w:rPr>
+          <w:rFonts w:ascii="Malgun Gothic" w:eastAsia="Malgun Gothic" w:hint="eastAsia"/>
           <w:b/>
-          <w:bCs/>
-          <w:i w:val="0"/>
-          <w:iCs w:val="0"/>
-          <w:caps w:val="0"/>
-          <w:smallCaps w:val="0"/>
-          <w:strike w:val="0"/>
-          <w:dstrike w:val="0"/>
-          <w:outline w:val="0"/>
-          <w:shadow w:val="0"/>
-          <w:emboss w:val="0"/>
-          <w:imprint w:val="0"/>
-          <w:noProof w:val="0"/>
-          <w:vanish w:val="0"/>
-          <w:color w:val="auto"/>
-          <w:spacing w:val="0"/>
-          <w:w w:val="100"/>
-          <w:kern w:val="0"/>
-          <w:position w:val="0"/>
-          <w:sz w:val="22"/>
-          <w:szCs w:val="22"/>
-          <w:highlight w:val="none"/>
-          <w:u w:val="none" w:color="auto"/>
-          <w:bdr w:val="none" w:sz="0" w:space="0" w:color="auto"/>
-          <w:shd w:val="clear" w:color="auto" w:fill="auto"/>
-          <w:vertAlign w:val="baseline"/>
-          <w:rtl w:val="0"/>
-          <w:cs w:val="0"/>
-          <w:lang w:val="en-US" w:eastAsia="ko-KR" w:bidi="ar-SA"/>
-        </w:rPr>
-        <w:t>건강 강화 성분</w:t>
-      </w:r>
-      <w:r>
-        <w:rPr>
-          <w:rStyle w:val="DefaultParagraphFont"/>
-          <w:rFonts w:ascii="Batang" w:eastAsia="Batang" w:hAnsi="Batang" w:cs="Batang"/>
-          <w:b w:val="0"/>
-          <w:bCs w:val="0"/>
-          <w:i w:val="0"/>
-          <w:iCs w:val="0"/>
-          <w:caps w:val="0"/>
-          <w:smallCaps w:val="0"/>
-          <w:strike w:val="0"/>
-          <w:dstrike w:val="0"/>
-          <w:outline w:val="0"/>
-          <w:shadow w:val="0"/>
-          <w:emboss w:val="0"/>
-          <w:imprint w:val="0"/>
-          <w:noProof w:val="0"/>
-          <w:vanish w:val="0"/>
-          <w:color w:val="auto"/>
-          <w:spacing w:val="0"/>
-          <w:w w:val="100"/>
-          <w:kern w:val="0"/>
-          <w:position w:val="0"/>
-          <w:sz w:val="22"/>
-          <w:szCs w:val="22"/>
-          <w:highlight w:val="none"/>
-          <w:u w:val="none" w:color="auto"/>
-          <w:bdr w:val="none" w:sz="0" w:space="0" w:color="auto"/>
-          <w:shd w:val="clear" w:color="auto" w:fill="auto"/>
-          <w:vertAlign w:val="baseline"/>
-          <w:rtl w:val="0"/>
-          <w:cs w:val="0"/>
-          <w:lang w:val="en-US" w:eastAsia="ko-KR" w:bidi="ar-SA"/>
-        </w:rPr>
-        <w:t xml:space="preserve">: Mystic Spice 차이 티의 각 성분은 천연의 건강 혜택에 기반하여 엄선됩니다. </w:t>
-      </w:r>
-      <w:r>
-        <w:rPr>
-          <w:rStyle w:val="DefaultParagraphFont"/>
-          <w:rFonts w:ascii="Batang" w:eastAsia="Batang" w:hAnsi="Batang" w:cs="Batang"/>
-          <w:b w:val="0"/>
-          <w:bCs w:val="0"/>
-          <w:i w:val="0"/>
-          <w:iCs w:val="0"/>
-          <w:caps w:val="0"/>
-          <w:smallCaps w:val="0"/>
-          <w:strike w:val="0"/>
-          <w:dstrike w:val="0"/>
-          <w:outline w:val="0"/>
-          <w:shadow w:val="0"/>
-          <w:emboss w:val="0"/>
-          <w:imprint w:val="0"/>
-          <w:noProof w:val="0"/>
-          <w:vanish w:val="0"/>
-          <w:color w:val="auto"/>
-          <w:spacing w:val="0"/>
-          <w:w w:val="100"/>
-          <w:kern w:val="0"/>
-          <w:position w:val="0"/>
-          <w:sz w:val="22"/>
-          <w:szCs w:val="22"/>
-          <w:highlight w:val="none"/>
-          <w:u w:val="none" w:color="auto"/>
-          <w:bdr w:val="none" w:sz="0" w:space="0" w:color="auto"/>
-          <w:shd w:val="clear" w:color="auto" w:fill="auto"/>
-          <w:vertAlign w:val="baseline"/>
-          <w:rtl w:val="0"/>
-          <w:cs w:val="0"/>
-          <w:lang w:val="en-US" w:eastAsia="ko-KR" w:bidi="ar-SA"/>
-        </w:rPr>
-        <w:t>소화에 좋은 생강과 카더멈, 혈당을 낮춰 주는 계피, 항산화를 촉진해 주는 정향 등의 원료가 사용됩니다.</w:t>
+        </w:rPr>
+        <w:t>몸에 좋은 원료 사용</w:t>
+      </w:r>
+      <w:r>
+        <w:rPr>
+          <w:rFonts w:ascii="Malgun Gothic" w:eastAsia="Malgun Gothic" w:hint="eastAsia"/>
+        </w:rPr>
+        <w:t>: Mystic Spice 프리미엄 차이 티는 몸에 좋은 천연 원료로 만든 제품입니다. 소화에 좋은 생강과 카더멈, 혈당을 낮춰 주는 계피, 항산화를 촉진해 주는 정향 등의 원료가 사용됩니다.</w:t>
       </w:r>
     </w:p>
     <w:p>
@@ -515,115 +123,22 @@
           <w:ilvl w:val="0"/>
           <w:numId w:val="1"/>
         </w:numPr>
-        <w:bidi w:val="0"/>
-      </w:pPr>
-      <w:r>
-        <w:rPr>
-          <w:rStyle w:val="DefaultParagraphFont"/>
-          <w:rFonts w:ascii="Batang" w:eastAsia="Batang" w:hAnsi="Batang" w:cs="Batang"/>
+        <w:rPr>
+          <w:rFonts w:ascii="Malgun Gothic" w:eastAsia="Malgun Gothic"/>
+        </w:rPr>
+      </w:pPr>
+      <w:r>
+        <w:rPr>
+          <w:rFonts w:ascii="Malgun Gothic" w:eastAsia="Malgun Gothic" w:hint="eastAsia"/>
           <w:b/>
-          <w:bCs/>
-          <w:i w:val="0"/>
-          <w:iCs w:val="0"/>
-          <w:caps w:val="0"/>
-          <w:smallCaps w:val="0"/>
-          <w:strike w:val="0"/>
-          <w:dstrike w:val="0"/>
-          <w:outline w:val="0"/>
-          <w:shadow w:val="0"/>
-          <w:emboss w:val="0"/>
-          <w:imprint w:val="0"/>
-          <w:noProof w:val="0"/>
-          <w:vanish w:val="0"/>
-          <w:color w:val="auto"/>
-          <w:spacing w:val="0"/>
-          <w:w w:val="100"/>
-          <w:kern w:val="0"/>
-          <w:position w:val="0"/>
-          <w:sz w:val="22"/>
-          <w:szCs w:val="22"/>
-          <w:highlight w:val="none"/>
-          <w:u w:val="none" w:color="auto"/>
-          <w:bdr w:val="none" w:sz="0" w:space="0" w:color="auto"/>
-          <w:shd w:val="clear" w:color="auto" w:fill="auto"/>
-          <w:vertAlign w:val="baseline"/>
-          <w:rtl w:val="0"/>
-          <w:cs w:val="0"/>
-          <w:lang w:val="en-US" w:eastAsia="ko-KR" w:bidi="ar-SA"/>
-        </w:rPr>
-        <w:t>풍부한 아로마와 맛</w:t>
-      </w:r>
-      <w:r>
-        <w:rPr>
-          <w:rStyle w:val="DefaultParagraphFont"/>
-          <w:rFonts w:ascii="Batang" w:eastAsia="Batang" w:hAnsi="Batang" w:cs="Batang"/>
-          <w:b w:val="0"/>
-          <w:bCs w:val="0"/>
-          <w:i w:val="0"/>
-          <w:iCs w:val="0"/>
-          <w:caps w:val="0"/>
-          <w:smallCaps w:val="0"/>
-          <w:strike w:val="0"/>
-          <w:dstrike w:val="0"/>
-          <w:outline w:val="0"/>
-          <w:shadow w:val="0"/>
-          <w:emboss w:val="0"/>
-          <w:imprint w:val="0"/>
-          <w:noProof w:val="0"/>
-          <w:vanish w:val="0"/>
-          <w:color w:val="auto"/>
-          <w:spacing w:val="0"/>
-          <w:w w:val="100"/>
-          <w:kern w:val="0"/>
-          <w:position w:val="0"/>
-          <w:sz w:val="22"/>
-          <w:szCs w:val="22"/>
-          <w:highlight w:val="none"/>
-          <w:u w:val="none" w:color="auto"/>
-          <w:bdr w:val="none" w:sz="0" w:space="0" w:color="auto"/>
-          <w:shd w:val="clear" w:color="auto" w:fill="auto"/>
-          <w:vertAlign w:val="baseline"/>
-          <w:rtl w:val="0"/>
-          <w:cs w:val="0"/>
-          <w:lang w:val="en-US" w:eastAsia="ko-KR" w:bidi="ar-SA"/>
-        </w:rPr>
-        <w:t xml:space="preserve">: 저희 차이의 따뜻하고 매운 향기와 깊고 상쾌한 맛은 하루를 시작하거나 저녁에 긴장을 풀기에 완벽한 음료의 조건입니다. </w:t>
-      </w:r>
-      <w:r>
-        <w:rPr>
-          <w:rStyle w:val="DefaultParagraphFont"/>
-          <w:rFonts w:ascii="Batang" w:eastAsia="Batang" w:hAnsi="Batang" w:cs="Batang"/>
-          <w:b w:val="0"/>
-          <w:bCs w:val="0"/>
-          <w:i w:val="0"/>
-          <w:iCs w:val="0"/>
-          <w:caps w:val="0"/>
-          <w:smallCaps w:val="0"/>
-          <w:strike w:val="0"/>
-          <w:dstrike w:val="0"/>
-          <w:outline w:val="0"/>
-          <w:shadow w:val="0"/>
-          <w:emboss w:val="0"/>
-          <w:imprint w:val="0"/>
-          <w:noProof w:val="0"/>
-          <w:vanish w:val="0"/>
-          <w:color w:val="auto"/>
-          <w:spacing w:val="0"/>
-          <w:w w:val="100"/>
-          <w:kern w:val="0"/>
-          <w:position w:val="0"/>
-          <w:sz w:val="22"/>
-          <w:szCs w:val="22"/>
-          <w:highlight w:val="none"/>
-          <w:u w:val="none" w:color="auto"/>
-          <w:bdr w:val="none" w:sz="0" w:space="0" w:color="auto"/>
-          <w:shd w:val="clear" w:color="auto" w:fill="auto"/>
-          <w:vertAlign w:val="baseline"/>
-          <w:rtl w:val="0"/>
-          <w:cs w:val="0"/>
-          <w:lang w:val="en-US" w:eastAsia="ko-KR" w:bidi="ar-SA"/>
-        </w:rPr>
-        <w:t>다양한 맛이 완벽하게 조화를 이루는 Mystic Spice 프리미엄 차이 티와 함께하면 편안한 휴식을 취할 수 있습니다.</w:t>
+        </w:rPr>
+        <w:t>진한 맛과 향</w:t>
+      </w:r>
+      <w:r>
+        <w:rPr>
+          <w:rFonts w:ascii="Malgun Gothic" w:eastAsia="Malgun Gothic" w:hint="eastAsia"/>
+        </w:rPr>
+        <w:t>: 톡 쏘는 진한 향과 활력을 주는 깊은 맛을 자랑하는 Mystic Spice 프리미엄 차이 티를 매일 아침 마시면 하루를 활기차게 시작할 수 있습니다. 그리고 하루 일과를 마치고 편안하게 쉴 때도 아주 좋습니다. 다양한 맛이 완벽하게 조화를 이루는 Mystic Spice 프리미엄 차이 티와 함께하면 편안한 휴식을 취할 수 있습니다.</w:t>
       </w:r>
     </w:p>
     <w:p>
@@ -632,115 +147,22 @@
           <w:ilvl w:val="0"/>
           <w:numId w:val="1"/>
         </w:numPr>
-        <w:bidi w:val="0"/>
-      </w:pPr>
-      <w:r>
-        <w:rPr>
-          <w:rStyle w:val="DefaultParagraphFont"/>
-          <w:rFonts w:ascii="Batang" w:eastAsia="Batang" w:hAnsi="Batang" w:cs="Batang"/>
+        <w:rPr>
+          <w:rFonts w:ascii="Malgun Gothic" w:eastAsia="Malgun Gothic"/>
+        </w:rPr>
+      </w:pPr>
+      <w:r>
+        <w:rPr>
+          <w:rFonts w:ascii="Malgun Gothic" w:eastAsia="Malgun Gothic" w:hint="eastAsia"/>
           <w:b/>
-          <w:bCs/>
-          <w:i w:val="0"/>
-          <w:iCs w:val="0"/>
-          <w:caps w:val="0"/>
-          <w:smallCaps w:val="0"/>
-          <w:strike w:val="0"/>
-          <w:dstrike w:val="0"/>
-          <w:outline w:val="0"/>
-          <w:shadow w:val="0"/>
-          <w:emboss w:val="0"/>
-          <w:imprint w:val="0"/>
-          <w:noProof w:val="0"/>
-          <w:vanish w:val="0"/>
-          <w:color w:val="auto"/>
-          <w:spacing w:val="0"/>
-          <w:w w:val="100"/>
-          <w:kern w:val="0"/>
-          <w:position w:val="0"/>
-          <w:sz w:val="22"/>
-          <w:szCs w:val="22"/>
-          <w:highlight w:val="none"/>
-          <w:u w:val="none" w:color="auto"/>
-          <w:bdr w:val="none" w:sz="0" w:space="0" w:color="auto"/>
-          <w:shd w:val="clear" w:color="auto" w:fill="auto"/>
-          <w:vertAlign w:val="baseline"/>
-          <w:rtl w:val="0"/>
-          <w:cs w:val="0"/>
-          <w:lang w:val="en-US" w:eastAsia="ko-KR" w:bidi="ar-SA"/>
-        </w:rPr>
-        <w:t>다양한 브루잉 옵션</w:t>
-      </w:r>
-      <w:r>
-        <w:rPr>
-          <w:rStyle w:val="DefaultParagraphFont"/>
-          <w:rFonts w:ascii="Batang" w:eastAsia="Batang" w:hAnsi="Batang" w:cs="Batang"/>
-          <w:b w:val="0"/>
-          <w:bCs w:val="0"/>
-          <w:i w:val="0"/>
-          <w:iCs w:val="0"/>
-          <w:caps w:val="0"/>
-          <w:smallCaps w:val="0"/>
-          <w:strike w:val="0"/>
-          <w:dstrike w:val="0"/>
-          <w:outline w:val="0"/>
-          <w:shadow w:val="0"/>
-          <w:emboss w:val="0"/>
-          <w:imprint w:val="0"/>
-          <w:noProof w:val="0"/>
-          <w:vanish w:val="0"/>
-          <w:color w:val="auto"/>
-          <w:spacing w:val="0"/>
-          <w:w w:val="100"/>
-          <w:kern w:val="0"/>
-          <w:position w:val="0"/>
-          <w:sz w:val="22"/>
-          <w:szCs w:val="22"/>
-          <w:highlight w:val="none"/>
-          <w:u w:val="none" w:color="auto"/>
-          <w:bdr w:val="none" w:sz="0" w:space="0" w:color="auto"/>
-          <w:shd w:val="clear" w:color="auto" w:fill="auto"/>
-          <w:vertAlign w:val="baseline"/>
-          <w:rtl w:val="0"/>
-          <w:cs w:val="0"/>
-          <w:lang w:val="en-US" w:eastAsia="ko-KR" w:bidi="ar-SA"/>
-        </w:rPr>
-        <w:t xml:space="preserve">: 김이 뜨겁게 올라오는 차이나, 상쾌한 아이스 티, 크리미한 라떼 등, 저희 블렌드는 모든 취향에 맞는 다양성을 제공합니다. </w:t>
-      </w:r>
-      <w:r>
-        <w:rPr>
-          <w:rStyle w:val="DefaultParagraphFont"/>
-          <w:rFonts w:ascii="Batang" w:eastAsia="Batang" w:hAnsi="Batang" w:cs="Batang"/>
-          <w:b w:val="0"/>
-          <w:bCs w:val="0"/>
-          <w:i w:val="0"/>
-          <w:iCs w:val="0"/>
-          <w:caps w:val="0"/>
-          <w:smallCaps w:val="0"/>
-          <w:strike w:val="0"/>
-          <w:dstrike w:val="0"/>
-          <w:outline w:val="0"/>
-          <w:shadow w:val="0"/>
-          <w:emboss w:val="0"/>
-          <w:imprint w:val="0"/>
-          <w:noProof w:val="0"/>
-          <w:vanish w:val="0"/>
-          <w:color w:val="auto"/>
-          <w:spacing w:val="0"/>
-          <w:w w:val="100"/>
-          <w:kern w:val="0"/>
-          <w:position w:val="0"/>
-          <w:sz w:val="22"/>
-          <w:szCs w:val="22"/>
-          <w:highlight w:val="none"/>
-          <w:u w:val="none" w:color="auto"/>
-          <w:bdr w:val="none" w:sz="0" w:space="0" w:color="auto"/>
-          <w:shd w:val="clear" w:color="auto" w:fill="auto"/>
-          <w:vertAlign w:val="baseline"/>
-          <w:rtl w:val="0"/>
-          <w:cs w:val="0"/>
-          <w:lang w:val="en-US" w:eastAsia="ko-KR" w:bidi="ar-SA"/>
-        </w:rPr>
-        <w:t>다양한 음용 방식을 확인할 수 있도록 간편한 차 내리기 지침이 포함되어 있습니다.</w:t>
+        </w:rPr>
+        <w:t>다양한 음용 방식</w:t>
+      </w:r>
+      <w:r>
+        <w:rPr>
+          <w:rFonts w:ascii="Malgun Gothic" w:eastAsia="Malgun Gothic" w:hint="eastAsia"/>
+        </w:rPr>
+        <w:t>: Mystic Spice 프리미엄 차이 티는 취향에 따라 우유 등을 추가해 핫/아이스로 즐길 수 있습니다. 다양한 음용 방식을 확인할 수 있도록 간편한 차 내리기 지침이 포함되어 있습니다.</w:t>
       </w:r>
     </w:p>
     <w:p>
@@ -749,79 +171,22 @@
           <w:ilvl w:val="0"/>
           <w:numId w:val="1"/>
         </w:numPr>
-        <w:bidi w:val="0"/>
-      </w:pPr>
-      <w:r>
-        <w:rPr>
-          <w:rStyle w:val="DefaultParagraphFont"/>
-          <w:rFonts w:ascii="Batang" w:eastAsia="Batang" w:hAnsi="Batang" w:cs="Batang"/>
+        <w:rPr>
+          <w:rFonts w:ascii="Malgun Gothic" w:eastAsia="Malgun Gothic"/>
+        </w:rPr>
+      </w:pPr>
+      <w:r>
+        <w:rPr>
+          <w:rFonts w:ascii="Malgun Gothic" w:eastAsia="Malgun Gothic" w:hint="eastAsia"/>
           <w:b/>
-          <w:bCs/>
-          <w:i w:val="0"/>
-          <w:iCs w:val="0"/>
-          <w:caps w:val="0"/>
-          <w:smallCaps w:val="0"/>
-          <w:strike w:val="0"/>
-          <w:dstrike w:val="0"/>
-          <w:outline w:val="0"/>
-          <w:shadow w:val="0"/>
-          <w:emboss w:val="0"/>
-          <w:imprint w:val="0"/>
-          <w:noProof w:val="0"/>
-          <w:vanish w:val="0"/>
-          <w:color w:val="auto"/>
-          <w:spacing w:val="0"/>
-          <w:w w:val="100"/>
-          <w:kern w:val="0"/>
-          <w:position w:val="0"/>
-          <w:sz w:val="22"/>
-          <w:szCs w:val="22"/>
-          <w:highlight w:val="none"/>
-          <w:u w:val="none" w:color="auto"/>
-          <w:bdr w:val="none" w:sz="0" w:space="0" w:color="auto"/>
-          <w:shd w:val="clear" w:color="auto" w:fill="auto"/>
-          <w:vertAlign w:val="baseline"/>
-          <w:rtl w:val="0"/>
-          <w:cs w:val="0"/>
-          <w:lang w:val="en-US" w:eastAsia="ko-KR" w:bidi="ar-SA"/>
-        </w:rPr>
-        <w:t>지속 가능한 소싱</w:t>
-      </w:r>
-      <w:r>
-        <w:rPr>
-          <w:rStyle w:val="DefaultParagraphFont"/>
-          <w:rFonts w:ascii="Batang" w:eastAsia="Batang" w:hAnsi="Batang" w:cs="Batang"/>
-          <w:b w:val="0"/>
-          <w:bCs w:val="0"/>
-          <w:i w:val="0"/>
-          <w:iCs w:val="0"/>
-          <w:caps w:val="0"/>
-          <w:smallCaps w:val="0"/>
-          <w:strike w:val="0"/>
-          <w:dstrike w:val="0"/>
-          <w:outline w:val="0"/>
-          <w:shadow w:val="0"/>
-          <w:emboss w:val="0"/>
-          <w:imprint w:val="0"/>
-          <w:noProof w:val="0"/>
-          <w:vanish w:val="0"/>
-          <w:color w:val="auto"/>
-          <w:spacing w:val="0"/>
-          <w:w w:val="100"/>
-          <w:kern w:val="0"/>
-          <w:position w:val="0"/>
-          <w:sz w:val="22"/>
-          <w:szCs w:val="22"/>
-          <w:highlight w:val="none"/>
-          <w:u w:val="none" w:color="auto"/>
-          <w:bdr w:val="none" w:sz="0" w:space="0" w:color="auto"/>
-          <w:shd w:val="clear" w:color="auto" w:fill="auto"/>
-          <w:vertAlign w:val="baseline"/>
-          <w:rtl w:val="0"/>
-          <w:cs w:val="0"/>
-          <w:lang w:val="en-US" w:eastAsia="ko-KR" w:bidi="ar-SA"/>
-        </w:rPr>
-        <w:t>: 저희는 지속 가능성을 위해 최선을 다하고 있으며, 유기농 농업을 실천하는 소규모 농장에서 재료를 공급받음으로써 최고의 품질뿐만 아니라 지구의 건강에도 이바지하고 있습니다.</w:t>
+        </w:rPr>
+        <w:t>지속 가능성을 고려한 원료 조달</w:t>
+      </w:r>
+      <w:r>
+        <w:rPr>
+          <w:rFonts w:ascii="Malgun Gothic" w:eastAsia="Malgun Gothic" w:hint="eastAsia"/>
+        </w:rPr>
+        <w:t>: 최고 품질의 제품을 만드는 동시에 지속 가능성을 높이기 위해 Mystic Spice 프리미엄 차이 티에는 소규모 농장이 공급한 원료가 사용됩니다.</w:t>
       </w:r>
     </w:p>
     <w:p>
@@ -830,79 +195,22 @@
           <w:ilvl w:val="0"/>
           <w:numId w:val="1"/>
         </w:numPr>
-        <w:bidi w:val="0"/>
-      </w:pPr>
-      <w:r>
-        <w:rPr>
-          <w:rStyle w:val="DefaultParagraphFont"/>
-          <w:rFonts w:ascii="Batang" w:eastAsia="Batang" w:hAnsi="Batang" w:cs="Batang"/>
+        <w:rPr>
+          <w:rFonts w:ascii="Malgun Gothic" w:eastAsia="Malgun Gothic"/>
+        </w:rPr>
+      </w:pPr>
+      <w:r>
+        <w:rPr>
+          <w:rFonts w:ascii="Malgun Gothic" w:eastAsia="Malgun Gothic" w:hint="eastAsia"/>
           <w:b/>
-          <w:bCs/>
-          <w:i w:val="0"/>
-          <w:iCs w:val="0"/>
-          <w:caps w:val="0"/>
-          <w:smallCaps w:val="0"/>
-          <w:strike w:val="0"/>
-          <w:dstrike w:val="0"/>
-          <w:outline w:val="0"/>
-          <w:shadow w:val="0"/>
-          <w:emboss w:val="0"/>
-          <w:imprint w:val="0"/>
-          <w:noProof w:val="0"/>
-          <w:vanish w:val="0"/>
-          <w:color w:val="auto"/>
-          <w:spacing w:val="0"/>
-          <w:w w:val="100"/>
-          <w:kern w:val="0"/>
-          <w:position w:val="0"/>
-          <w:sz w:val="22"/>
-          <w:szCs w:val="22"/>
-          <w:highlight w:val="none"/>
-          <w:u w:val="none" w:color="auto"/>
-          <w:bdr w:val="none" w:sz="0" w:space="0" w:color="auto"/>
-          <w:shd w:val="clear" w:color="auto" w:fill="auto"/>
-          <w:vertAlign w:val="baseline"/>
-          <w:rtl w:val="0"/>
-          <w:cs w:val="0"/>
-          <w:lang w:val="en-US" w:eastAsia="ko-KR" w:bidi="ar-SA"/>
-        </w:rPr>
-        <w:t>우아한 패키징</w:t>
-      </w:r>
-      <w:r>
-        <w:rPr>
-          <w:rStyle w:val="DefaultParagraphFont"/>
-          <w:rFonts w:ascii="Batang" w:eastAsia="Batang" w:hAnsi="Batang" w:cs="Batang"/>
-          <w:b w:val="0"/>
-          <w:bCs w:val="0"/>
-          <w:i w:val="0"/>
-          <w:iCs w:val="0"/>
-          <w:caps w:val="0"/>
-          <w:smallCaps w:val="0"/>
-          <w:strike w:val="0"/>
-          <w:dstrike w:val="0"/>
-          <w:outline w:val="0"/>
-          <w:shadow w:val="0"/>
-          <w:emboss w:val="0"/>
-          <w:imprint w:val="0"/>
-          <w:noProof w:val="0"/>
-          <w:vanish w:val="0"/>
-          <w:color w:val="auto"/>
-          <w:spacing w:val="0"/>
-          <w:w w:val="100"/>
-          <w:kern w:val="0"/>
-          <w:position w:val="0"/>
-          <w:sz w:val="22"/>
-          <w:szCs w:val="22"/>
-          <w:highlight w:val="none"/>
-          <w:u w:val="none" w:color="auto"/>
-          <w:bdr w:val="none" w:sz="0" w:space="0" w:color="auto"/>
-          <w:shd w:val="clear" w:color="auto" w:fill="auto"/>
-          <w:vertAlign w:val="baseline"/>
-          <w:rtl w:val="0"/>
-          <w:cs w:val="0"/>
-          <w:lang w:val="en-US" w:eastAsia="ko-KR" w:bidi="ar-SA"/>
-        </w:rPr>
-        <w:t>: Mystic Spice 차이 티는 아름답게 디자인된 친환경 포장재로 제공되므로 차 애호가들에게 뿐만 아니라 자신에게도 이상적이고 고급스러운 선물이 될 수 있습니다.</w:t>
+        </w:rPr>
+        <w:t>럭셔리한 패키지</w:t>
+      </w:r>
+      <w:r>
+        <w:rPr>
+          <w:rFonts w:ascii="Malgun Gothic" w:eastAsia="Malgun Gothic" w:hint="eastAsia"/>
+        </w:rPr>
+        <w:t>: Mystic Spice 프리미엄 차이 티는 멋진 디자인의 환경 친화적 패키지로 제공되므로 나를 위한 작지만 럭셔리한 선물로 구매할 수도 있고 차를 좋아하는 분께 선물하기도 좋습니다.</w:t>
       </w:r>
     </w:p>
     <w:p>
@@ -911,236 +219,65 @@
           <w:ilvl w:val="0"/>
           <w:numId w:val="1"/>
         </w:numPr>
-        <w:bidi w:val="0"/>
-      </w:pPr>
-      <w:r>
-        <w:rPr>
-          <w:rStyle w:val="DefaultParagraphFont"/>
-          <w:rFonts w:ascii="Batang" w:eastAsia="Batang" w:hAnsi="Batang" w:cs="Batang"/>
+        <w:rPr>
+          <w:rFonts w:ascii="Malgun Gothic" w:eastAsia="Malgun Gothic"/>
+        </w:rPr>
+      </w:pPr>
+      <w:r>
+        <w:rPr>
+          <w:rFonts w:ascii="Malgun Gothic" w:eastAsia="Malgun Gothic" w:hint="eastAsia"/>
           <w:b/>
-          <w:bCs/>
-          <w:i w:val="0"/>
-          <w:iCs w:val="0"/>
-          <w:caps w:val="0"/>
-          <w:smallCaps w:val="0"/>
-          <w:strike w:val="0"/>
-          <w:dstrike w:val="0"/>
-          <w:outline w:val="0"/>
-          <w:shadow w:val="0"/>
-          <w:emboss w:val="0"/>
-          <w:imprint w:val="0"/>
-          <w:noProof w:val="0"/>
-          <w:vanish w:val="0"/>
-          <w:color w:val="auto"/>
-          <w:spacing w:val="0"/>
-          <w:w w:val="100"/>
-          <w:kern w:val="0"/>
-          <w:position w:val="0"/>
-          <w:sz w:val="22"/>
-          <w:szCs w:val="22"/>
-          <w:highlight w:val="none"/>
-          <w:u w:val="none" w:color="auto"/>
-          <w:bdr w:val="none" w:sz="0" w:space="0" w:color="auto"/>
-          <w:shd w:val="clear" w:color="auto" w:fill="auto"/>
-          <w:vertAlign w:val="baseline"/>
-          <w:rtl w:val="0"/>
-          <w:cs w:val="0"/>
-          <w:lang w:val="en-US" w:eastAsia="ko-KR" w:bidi="ar-SA"/>
-        </w:rPr>
+        </w:rPr>
+        <w:lastRenderedPageBreak/>
         <w:t>고객 만족 보장</w:t>
       </w:r>
       <w:r>
         <w:rPr>
-          <w:rStyle w:val="DefaultParagraphFont"/>
-          <w:rFonts w:ascii="Batang" w:eastAsia="Batang" w:hAnsi="Batang" w:cs="Batang"/>
-          <w:b w:val="0"/>
-          <w:bCs w:val="0"/>
-          <w:i w:val="0"/>
-          <w:iCs w:val="0"/>
-          <w:caps w:val="0"/>
-          <w:smallCaps w:val="0"/>
-          <w:strike w:val="0"/>
-          <w:dstrike w:val="0"/>
-          <w:outline w:val="0"/>
-          <w:shadow w:val="0"/>
-          <w:emboss w:val="0"/>
-          <w:imprint w:val="0"/>
-          <w:noProof w:val="0"/>
-          <w:vanish w:val="0"/>
-          <w:color w:val="auto"/>
-          <w:spacing w:val="0"/>
-          <w:w w:val="100"/>
-          <w:kern w:val="0"/>
-          <w:position w:val="0"/>
-          <w:sz w:val="22"/>
-          <w:szCs w:val="22"/>
-          <w:highlight w:val="none"/>
-          <w:u w:val="none" w:color="auto"/>
-          <w:bdr w:val="none" w:sz="0" w:space="0" w:color="auto"/>
-          <w:shd w:val="clear" w:color="auto" w:fill="auto"/>
-          <w:vertAlign w:val="baseline"/>
-          <w:rtl w:val="0"/>
-          <w:cs w:val="0"/>
-          <w:lang w:val="en-US" w:eastAsia="ko-KR" w:bidi="ar-SA"/>
-        </w:rPr>
-        <w:t xml:space="preserve">: 저희는 제품을 뒷받침하며 고객 만족을 보장합니다. </w:t>
-      </w:r>
-      <w:r>
-        <w:rPr>
-          <w:rStyle w:val="DefaultParagraphFont"/>
-          <w:rFonts w:ascii="Batang" w:eastAsia="Batang" w:hAnsi="Batang" w:cs="Batang"/>
-          <w:b w:val="0"/>
-          <w:bCs w:val="0"/>
-          <w:i w:val="0"/>
-          <w:iCs w:val="0"/>
-          <w:caps w:val="0"/>
-          <w:smallCaps w:val="0"/>
-          <w:strike w:val="0"/>
-          <w:dstrike w:val="0"/>
-          <w:outline w:val="0"/>
-          <w:shadow w:val="0"/>
-          <w:emboss w:val="0"/>
-          <w:imprint w:val="0"/>
-          <w:noProof w:val="0"/>
-          <w:vanish w:val="0"/>
-          <w:color w:val="auto"/>
-          <w:spacing w:val="0"/>
-          <w:w w:val="100"/>
-          <w:kern w:val="0"/>
-          <w:position w:val="0"/>
-          <w:sz w:val="22"/>
-          <w:szCs w:val="22"/>
-          <w:highlight w:val="none"/>
-          <w:u w:val="none" w:color="auto"/>
-          <w:bdr w:val="none" w:sz="0" w:space="0" w:color="auto"/>
-          <w:shd w:val="clear" w:color="auto" w:fill="auto"/>
-          <w:vertAlign w:val="baseline"/>
-          <w:rtl w:val="0"/>
-          <w:cs w:val="0"/>
-          <w:lang w:val="en-US" w:eastAsia="ko-KR" w:bidi="ar-SA"/>
-        </w:rPr>
-        <w:t>Mystic Spice 차이 티에 만족하지 못하신다면 개선해야 하는 부분을 즉시 알려 주시기 바랍니다.</w:t>
+          <w:rFonts w:ascii="Malgun Gothic" w:eastAsia="Malgun Gothic" w:hint="eastAsia"/>
+        </w:rPr>
+        <w:t>: Contoso Beverage는 고객들이 당사 제품을 만족스럽게 이용할 수 있도록 만족도 보장 프로그램을 운영하고 있습니다. Mystic Spice 차이 티에 만족하지 못하신다면 개선해야 하는 부분을 즉시 알려 주시기 바랍니다.</w:t>
       </w:r>
     </w:p>
     <w:p>
       <w:pPr>
-        <w:bidi w:val="0"/>
-      </w:pPr>
-      <w:r>
-        <w:rPr>
-          <w:rStyle w:val="DefaultParagraphFont"/>
-          <w:rFonts w:ascii="Batang" w:eastAsia="Batang" w:hAnsi="Batang" w:cs="Batang"/>
+        <w:rPr>
+          <w:rFonts w:ascii="Malgun Gothic" w:eastAsia="Malgun Gothic"/>
+        </w:rPr>
+      </w:pPr>
+      <w:r>
+        <w:rPr>
+          <w:rFonts w:ascii="Malgun Gothic" w:eastAsia="Malgun Gothic" w:hint="eastAsia"/>
           <w:b/>
-          <w:bCs/>
-          <w:i w:val="0"/>
-          <w:iCs w:val="0"/>
-          <w:caps w:val="0"/>
-          <w:smallCaps w:val="0"/>
-          <w:strike w:val="0"/>
-          <w:dstrike w:val="0"/>
-          <w:outline w:val="0"/>
-          <w:shadow w:val="0"/>
-          <w:emboss w:val="0"/>
-          <w:imprint w:val="0"/>
-          <w:noProof w:val="0"/>
-          <w:vanish w:val="0"/>
-          <w:color w:val="auto"/>
-          <w:spacing w:val="0"/>
-          <w:w w:val="100"/>
-          <w:kern w:val="0"/>
-          <w:position w:val="0"/>
-          <w:sz w:val="22"/>
-          <w:szCs w:val="22"/>
-          <w:highlight w:val="none"/>
-          <w:u w:val="none" w:color="auto"/>
-          <w:bdr w:val="none" w:sz="0" w:space="0" w:color="auto"/>
-          <w:shd w:val="clear" w:color="auto" w:fill="auto"/>
-          <w:vertAlign w:val="baseline"/>
-          <w:rtl w:val="0"/>
-          <w:cs w:val="0"/>
-          <w:lang w:val="en-US" w:eastAsia="ko-KR" w:bidi="ar-SA"/>
-        </w:rPr>
-        <w:t>이상적인 대상</w:t>
-      </w:r>
-      <w:r>
-        <w:rPr>
-          <w:rStyle w:val="DefaultParagraphFont"/>
-          <w:rFonts w:ascii="Batang" w:eastAsia="Batang" w:hAnsi="Batang" w:cs="Batang"/>
-          <w:b w:val="0"/>
-          <w:bCs w:val="0"/>
-          <w:i w:val="0"/>
-          <w:iCs w:val="0"/>
-          <w:caps w:val="0"/>
-          <w:smallCaps w:val="0"/>
-          <w:strike w:val="0"/>
-          <w:dstrike w:val="0"/>
-          <w:outline w:val="0"/>
-          <w:shadow w:val="0"/>
-          <w:emboss w:val="0"/>
-          <w:imprint w:val="0"/>
-          <w:noProof w:val="0"/>
-          <w:vanish w:val="0"/>
-          <w:color w:val="auto"/>
-          <w:spacing w:val="0"/>
-          <w:w w:val="100"/>
-          <w:kern w:val="0"/>
-          <w:position w:val="0"/>
-          <w:sz w:val="22"/>
-          <w:szCs w:val="22"/>
-          <w:highlight w:val="none"/>
-          <w:u w:val="none" w:color="auto"/>
-          <w:bdr w:val="none" w:sz="0" w:space="0" w:color="auto"/>
-          <w:shd w:val="clear" w:color="auto" w:fill="auto"/>
-          <w:vertAlign w:val="baseline"/>
-          <w:rtl w:val="0"/>
-          <w:cs w:val="0"/>
-          <w:lang w:val="en-US" w:eastAsia="ko-KR" w:bidi="ar-SA"/>
-        </w:rPr>
-        <w:t>: 차 애호가, 건강에 민감한 사람, 따뜻하고 매운 음료 애호가, 전통적인 인도 차이의 풍부한 맛을 탐구하고자하는 모든 사람.</w:t>
+        </w:rPr>
+        <w:t>적합한 구매 대상</w:t>
+      </w:r>
+      <w:r>
+        <w:rPr>
+          <w:rFonts w:ascii="Malgun Gothic" w:eastAsia="Malgun Gothic" w:hint="eastAsia"/>
+        </w:rPr>
+        <w:t>: 티 애호가, 건강한 음료를 원하는 소비자, 톡 쏘는 따뜻한 음료를 좋아하는 소비자, 전통 인도 차이 티의 진한 향미를 느껴 보려는 소비자</w:t>
       </w:r>
     </w:p>
     <w:p>
       <w:pPr>
-        <w:bidi w:val="0"/>
-      </w:pPr>
-      <w:r>
-        <w:rPr>
-          <w:rStyle w:val="DefaultParagraphFont"/>
-          <w:rFonts w:ascii="Batang" w:eastAsia="Batang" w:hAnsi="Batang" w:cs="Batang"/>
-          <w:b w:val="0"/>
-          <w:bCs w:val="0"/>
-          <w:i w:val="0"/>
-          <w:iCs w:val="0"/>
-          <w:caps w:val="0"/>
-          <w:smallCaps w:val="0"/>
-          <w:strike w:val="0"/>
-          <w:dstrike w:val="0"/>
-          <w:outline w:val="0"/>
-          <w:shadow w:val="0"/>
-          <w:emboss w:val="0"/>
-          <w:imprint w:val="0"/>
-          <w:noProof w:val="0"/>
-          <w:vanish w:val="0"/>
-          <w:color w:val="auto"/>
-          <w:spacing w:val="0"/>
-          <w:w w:val="100"/>
-          <w:kern w:val="0"/>
-          <w:position w:val="0"/>
-          <w:sz w:val="22"/>
-          <w:szCs w:val="22"/>
-          <w:highlight w:val="none"/>
-          <w:u w:val="none" w:color="auto"/>
-          <w:bdr w:val="none" w:sz="0" w:space="0" w:color="auto"/>
-          <w:shd w:val="clear" w:color="auto" w:fill="auto"/>
-          <w:vertAlign w:val="baseline"/>
-          <w:rtl w:val="0"/>
-          <w:cs w:val="0"/>
-          <w:lang w:val="en-US" w:eastAsia="ko-KR" w:bidi="ar-SA"/>
+        <w:rPr>
+          <w:rFonts w:ascii="Malgun Gothic" w:eastAsia="Malgun Gothic"/>
+        </w:rPr>
+      </w:pPr>
+      <w:r>
+        <w:rPr>
+          <w:rFonts w:ascii="Malgun Gothic" w:eastAsia="Malgun Gothic" w:hint="eastAsia"/>
         </w:rPr>
         <w:t>Mystic Spice 프리미엄 차이 티와 함께 역사와 전통을 자랑하는 정통 인도 차의 깊은 맛을 느껴보세요.</w:t>
       </w:r>
     </w:p>
-    <w:p/>
+    <w:p>
+      <w:pPr>
+        <w:rPr>
+          <w:rFonts w:ascii="Malgun Gothic" w:eastAsia="Malgun Gothic"/>
+        </w:rPr>
+      </w:pPr>
+    </w:p>
     <w:sectPr>
       <w:pgSz w:w="12240" w:h="15840"/>
       <w:pgMar w:top="1440" w:right="1440" w:bottom="1440" w:left="1440" w:header="720" w:footer="720" w:gutter="0"/>
@@ -1152,8 +289,8 @@
 </file>
 
 <file path=word/numbering.xml><?xml version="1.0" encoding="utf-8"?>
-<w:numbering xmlns:wpc="http://schemas.microsoft.com/office/word/2010/wordprocessingCanvas" xmlns:cx="http://schemas.microsoft.com/office/drawing/2014/chartex" xmlns:cx1="http://schemas.microsoft.com/office/drawing/2015/9/8/chartex" xmlns:cx2="http://schemas.microsoft.com/office/drawing/2015/10/21/chartex" xmlns:cx3="http://schemas.microsoft.com/office/drawing/2016/5/9/chartex" xmlns:cx4="http://schemas.microsoft.com/office/drawing/2016/5/10/chartex" xmlns:cx5="http://schemas.microsoft.com/office/drawing/2016/5/11/chartex" xmlns:mc="http://schemas.openxmlformats.org/markup-compatibility/2006" xmlns:o="urn:schemas-microsoft-com:office:office" xmlns:r="http://schemas.openxmlformats.org/officeDocument/2006/relationships" xmlns:m="http://schemas.openxmlformats.org/officeDocument/2006/math" xmlns:v="urn:schemas-microsoft-com:vml" xmlns:wp14="http://schemas.microsoft.com/office/word/2010/wordprocessingDrawing" xmlns:wp="http://schemas.openxmlformats.org/drawingml/2006/wordprocessingDrawing" xmlns:w10="urn:schemas-microsoft-com:office:word" xmlns:w="http://schemas.openxmlformats.org/wordprocessingml/2006/main" xmlns:w14="http://schemas.microsoft.com/office/word/2010/wordml" xmlns:w15="http://schemas.microsoft.com/office/word/2012/wordml" xmlns:wne="http://schemas.microsoft.com/office/word/2006/wordml" xmlns:w16cid="http://schemas.microsoft.com/office/word/2016/wordml/cid" xmlns:w16se="http://schemas.microsoft.com/office/word/2015/wordml/symex" xmlns:wpg="http://schemas.microsoft.com/office/word/2010/wordprocessingGroup" xmlns:wpi="http://schemas.microsoft.com/office/word/2010/wordprocessingInk" xmlns:wps="http://schemas.microsoft.com/office/word/2010/wordprocessingShape" mc:Ignorable="w14 w15 wp14 w16se w16cid">
-  <w:abstractNum w:abstractNumId="0">
+<w:numbering xmlns:wpc="http://schemas.microsoft.com/office/word/2010/wordprocessingCanvas" xmlns:cx="http://schemas.microsoft.com/office/drawing/2014/chartex" xmlns:cx1="http://schemas.microsoft.com/office/drawing/2015/9/8/chartex" xmlns:cx2="http://schemas.microsoft.com/office/drawing/2015/10/21/chartex" xmlns:cx3="http://schemas.microsoft.com/office/drawing/2016/5/9/chartex" xmlns:cx4="http://schemas.microsoft.com/office/drawing/2016/5/10/chartex" xmlns:cx5="http://schemas.microsoft.com/office/drawing/2016/5/11/chartex" xmlns:cx6="http://schemas.microsoft.com/office/drawing/2016/5/12/chartex" xmlns:cx7="http://schemas.microsoft.com/office/drawing/2016/5/13/chartex" xmlns:cx8="http://schemas.microsoft.com/office/drawing/2016/5/14/chartex" xmlns:mc="http://schemas.openxmlformats.org/markup-compatibility/2006" xmlns:aink="http://schemas.microsoft.com/office/drawing/2016/ink" xmlns:am3d="http://schemas.microsoft.com/office/drawing/2017/model3d" xmlns:o="urn:schemas-microsoft-com:office:office" xmlns:oel="http://schemas.microsoft.com/office/2019/extlst" xmlns:r="http://schemas.openxmlformats.org/officeDocument/2006/relationships" xmlns:m="http://schemas.openxmlformats.org/officeDocument/2006/math" xmlns:v="urn:schemas-microsoft-com:vml" xmlns:wp14="http://schemas.microsoft.com/office/word/2010/wordprocessingDrawing" xmlns:wp="http://schemas.openxmlformats.org/drawingml/2006/wordprocessingDrawing" xmlns:w10="urn:schemas-microsoft-com:office:word" xmlns:w="http://schemas.openxmlformats.org/wordprocessingml/2006/main" xmlns:w14="http://schemas.microsoft.com/office/word/2010/wordml" xmlns:w15="http://schemas.microsoft.com/office/word/2012/wordml" xmlns:w16cex="http://schemas.microsoft.com/office/word/2018/wordml/cex" xmlns:w16cid="http://schemas.microsoft.com/office/word/2016/wordml/cid" xmlns:w16="http://schemas.microsoft.com/office/word/2018/wordml" xmlns:w16sdtdh="http://schemas.microsoft.com/office/word/2020/wordml/sdtdatahash" xmlns:w16se="http://schemas.microsoft.com/office/word/2015/wordml/symex" xmlns:wpg="http://schemas.microsoft.com/office/word/2010/wordprocessingGroup" xmlns:wpi="http://schemas.microsoft.com/office/word/2010/wordprocessingInk" xmlns:wne="http://schemas.microsoft.com/office/word/2006/wordml" xmlns:wps="http://schemas.microsoft.com/office/word/2010/wordprocessingShape" mc:Ignorable="w14 w15 w16se w16cid w16 w16cex w16sdtdh wp14">
+  <w:abstractNum w:abstractNumId="0" w15:restartNumberingAfterBreak="0">
     <w:nsid w:val="77873D07"/>
     <w:multiLevelType w:val="multilevel"/>
     <w:tmpl w:val="0B668448"/>
@@ -1273,14 +410,14 @@
 </file>
 
 <file path=word/styles.xml><?xml version="1.0" encoding="utf-8"?>
-<w:styles xmlns:mc="http://schemas.openxmlformats.org/markup-compatibility/2006" xmlns:r="http://schemas.openxmlformats.org/officeDocument/2006/relationships" xmlns:w="http://schemas.openxmlformats.org/wordprocessingml/2006/main" xmlns:w14="http://schemas.microsoft.com/office/word/2010/wordml" xmlns:w15="http://schemas.microsoft.com/office/word/2012/wordml" xmlns:w16cid="http://schemas.microsoft.com/office/word/2016/wordml/cid" xmlns:w16se="http://schemas.microsoft.com/office/word/2015/wordml/symex" mc:Ignorable="w14 w15 w16se w16cid">
+<w:styles xmlns:mc="http://schemas.openxmlformats.org/markup-compatibility/2006" xmlns:r="http://schemas.openxmlformats.org/officeDocument/2006/relationships" xmlns:w="http://schemas.openxmlformats.org/wordprocessingml/2006/main" xmlns:w14="http://schemas.microsoft.com/office/word/2010/wordml" xmlns:w15="http://schemas.microsoft.com/office/word/2012/wordml" xmlns:w16cex="http://schemas.microsoft.com/office/word/2018/wordml/cex" xmlns:w16cid="http://schemas.microsoft.com/office/word/2016/wordml/cid" xmlns:w16="http://schemas.microsoft.com/office/word/2018/wordml" xmlns:w16sdtdh="http://schemas.microsoft.com/office/word/2020/wordml/sdtdatahash" xmlns:w16se="http://schemas.microsoft.com/office/word/2015/wordml/symex" mc:Ignorable="w14 w15 w16se w16cid w16 w16cex w16sdtdh">
   <w:docDefaults>
     <w:rPrDefault>
       <w:rPr>
         <w:rFonts w:asciiTheme="minorHAnsi" w:eastAsiaTheme="minorHAnsi" w:hAnsiTheme="minorHAnsi" w:cstheme="minorBidi"/>
         <w:sz w:val="22"/>
         <w:szCs w:val="22"/>
-        <w:lang w:val="en-US" w:eastAsia="en-US" w:bidi="ar-SA"/>
+        <w:lang w:val="en-US" w:eastAsia="ko-KR" w:bidi="ar-SA"/>
       </w:rPr>
     </w:rPrDefault>
     <w:pPrDefault>
@@ -1661,11 +798,11 @@
     <w:lsdException w:name="List Table 5 Dark Accent 6" w:uiPriority="50"/>
     <w:lsdException w:name="List Table 6 Colorful Accent 6" w:uiPriority="51"/>
     <w:lsdException w:name="List Table 7 Colorful Accent 6" w:uiPriority="52"/>
-    <w:lsdException w:name="Smart Link" w:semiHidden="1" w:unhideWhenUsed="1"/>
     <w:lsdException w:name="Mention" w:semiHidden="1" w:unhideWhenUsed="1"/>
     <w:lsdException w:name="Smart Hyperlink" w:semiHidden="1" w:unhideWhenUsed="1"/>
     <w:lsdException w:name="Hashtag" w:semiHidden="1" w:unhideWhenUsed="1"/>
     <w:lsdException w:name="Unresolved Mention" w:semiHidden="1" w:unhideWhenUsed="1"/>
+    <w:lsdException w:name="Smart Link" w:semiHidden="1" w:unhideWhenUsed="1"/>
   </w:latentStyles>
   <w:style w:type="paragraph" w:default="1" w:styleId="Normal">
     <w:name w:val="Normal"/>
@@ -2487,6 +1624,6 @@
 
 <file path=docMetadata/LabelInfo.xml><?xml version="1.0" encoding="utf-8"?>
 <clbl:labelList xmlns:clbl="http://schemas.microsoft.com/office/2020/mipLabelMetadata">
-  <clbl:label id="{87ba5c36-b7cf-4793-bbc2-bd5b3a9f95ca}" enabled="1" method="Privileged" siteId="{72f988bf-86f1-41af-91ab-2d7cd011db47}" removed="0"/>
+  <clbl:label id="{f42aa342-8706-4288-bd11-ebb85995028c}" enabled="1" method="Standard" siteId="{72f988bf-86f1-41af-91ab-2d7cd011db47}" contentBits="0" removed="0"/>
 </clbl:labelList>
 </file>
</xml_diff>